<commit_message>
updated with review commecnts
</commit_message>
<xml_diff>
--- a/Notes.docx
+++ b/Notes.docx
@@ -42,80 +42,24 @@
           <w:sz w:val="28"/>
           <w:szCs w:val="28"/>
         </w:rPr>
-        <w:t>I have used a kinematic m</w:t>
-      </w:r>
-      <w:r>
-        <w:rPr>
-          <w:rFonts w:ascii="Arial" w:hAnsi="Arial" w:cs="Arial"/>
-          <w:sz w:val="28"/>
-          <w:szCs w:val="28"/>
-        </w:rPr>
-        <w:t xml:space="preserve">odel </w:t>
-      </w:r>
-      <w:r>
-        <w:rPr>
-          <w:rFonts w:ascii="Arial" w:hAnsi="Arial" w:cs="Arial"/>
-          <w:sz w:val="28"/>
-          <w:szCs w:val="28"/>
-        </w:rPr>
-        <w:t xml:space="preserve">which </w:t>
-      </w:r>
-      <w:r>
-        <w:rPr>
-          <w:rFonts w:ascii="Arial" w:hAnsi="Arial" w:cs="Arial"/>
-          <w:sz w:val="28"/>
-          <w:szCs w:val="28"/>
-        </w:rPr>
-        <w:t>consists of state inputs and control inputs (actuators).</w:t>
-      </w:r>
-    </w:p>
-    <w:p>
-      <w:pPr>
-        <w:rPr>
-          <w:rFonts w:ascii="Arial" w:hAnsi="Arial" w:cs="Arial"/>
-          <w:sz w:val="28"/>
-          <w:szCs w:val="28"/>
-        </w:rPr>
-      </w:pPr>
-      <w:r>
-        <w:rPr>
-          <w:rFonts w:ascii="Arial" w:hAnsi="Arial" w:cs="Arial"/>
-          <w:sz w:val="28"/>
-          <w:szCs w:val="28"/>
-        </w:rPr>
-        <w:t>State: x,</w:t>
-      </w:r>
-      <w:r>
-        <w:rPr>
-          <w:rFonts w:ascii="Arial" w:hAnsi="Arial" w:cs="Arial"/>
-          <w:sz w:val="28"/>
-          <w:szCs w:val="28"/>
-        </w:rPr>
-        <w:t xml:space="preserve"> </w:t>
-      </w:r>
-      <w:r>
-        <w:rPr>
-          <w:rFonts w:ascii="Arial" w:hAnsi="Arial" w:cs="Arial"/>
-          <w:sz w:val="28"/>
-          <w:szCs w:val="28"/>
-        </w:rPr>
-        <w:t>y</w:t>
-      </w:r>
-      <w:r>
-        <w:rPr>
-          <w:rFonts w:ascii="Arial" w:hAnsi="Arial" w:cs="Arial"/>
-          <w:sz w:val="28"/>
-          <w:szCs w:val="28"/>
-        </w:rPr>
-        <w:t xml:space="preserve">, </w:t>
-      </w:r>
-      <w:r>
-        <w:rPr>
-          <w:rFonts w:ascii="Arial" w:hAnsi="Arial" w:cs="Arial"/>
-          <w:sz w:val="28"/>
-          <w:szCs w:val="28"/>
-        </w:rPr>
-        <w:t>psi and v</w:t>
+        <w:t>I have used a kinematic model which consists of state inputs and control inputs (actuators).</w:t>
+      </w:r>
+    </w:p>
+    <w:p>
+      <w:pPr>
+        <w:rPr>
+          <w:rFonts w:ascii="Arial" w:hAnsi="Arial" w:cs="Arial"/>
+          <w:sz w:val="28"/>
+          <w:szCs w:val="28"/>
+        </w:rPr>
+      </w:pPr>
+      <w:r>
+        <w:rPr>
+          <w:rFonts w:ascii="Arial" w:hAnsi="Arial" w:cs="Arial"/>
+          <w:sz w:val="28"/>
+          <w:szCs w:val="28"/>
+        </w:rPr>
+        <w:t>State: x, y, psi and v</w:t>
       </w:r>
     </w:p>
     <w:p>
@@ -2927,7 +2871,40 @@
           <w:szCs w:val="28"/>
           <w:bdr w:val="none" w:sz="0" w:space="0" w:color="auto" w:frame="1"/>
         </w:rPr>
-        <w:t>, but the prediction seem to be veering off at the curves.</w:t>
+        <w:t>, but the prediction seem</w:t>
+      </w:r>
+      <w:r>
+        <w:rPr>
+          <w:rStyle w:val="mord"/>
+          <w:rFonts w:ascii="Arial" w:hAnsi="Arial" w:cs="Arial"/>
+          <w:color w:val="4F4F4F"/>
+          <w:sz w:val="28"/>
+          <w:szCs w:val="28"/>
+          <w:bdr w:val="none" w:sz="0" w:space="0" w:color="auto" w:frame="1"/>
+        </w:rPr>
+        <w:t>s</w:t>
+      </w:r>
+      <w:r>
+        <w:rPr>
+          <w:rStyle w:val="mord"/>
+          <w:rFonts w:ascii="Arial" w:hAnsi="Arial" w:cs="Arial"/>
+          <w:color w:val="4F4F4F"/>
+          <w:sz w:val="28"/>
+          <w:szCs w:val="28"/>
+          <w:bdr w:val="none" w:sz="0" w:space="0" w:color="auto" w:frame="1"/>
+        </w:rPr>
+        <w:t xml:space="preserve"> </w:t>
+      </w:r>
+      <w:r>
+        <w:rPr>
+          <w:rStyle w:val="mord"/>
+          <w:rFonts w:ascii="Arial" w:hAnsi="Arial" w:cs="Arial"/>
+          <w:color w:val="4F4F4F"/>
+          <w:sz w:val="28"/>
+          <w:szCs w:val="28"/>
+          <w:bdr w:val="none" w:sz="0" w:space="0" w:color="auto" w:frame="1"/>
+        </w:rPr>
+        <w:t>to be veering off at the curves and taking more computational time</w:t>
       </w:r>
     </w:p>
     <w:p>
@@ -2953,7 +2930,84 @@
           <w:szCs w:val="28"/>
           <w:bdr w:val="none" w:sz="0" w:space="0" w:color="auto" w:frame="1"/>
         </w:rPr>
-        <w:t>So I changed N=7 , this reduced number of prediction points and more aligned to the waypoints.</w:t>
+        <w:t xml:space="preserve">So I changed </w:t>
+      </w:r>
+      <w:r>
+        <w:rPr>
+          <w:rStyle w:val="mord"/>
+          <w:rFonts w:ascii="Arial" w:hAnsi="Arial" w:cs="Arial"/>
+          <w:color w:val="4F4F4F"/>
+          <w:sz w:val="28"/>
+          <w:szCs w:val="28"/>
+          <w:bdr w:val="none" w:sz="0" w:space="0" w:color="auto" w:frame="1"/>
+        </w:rPr>
+        <w:t xml:space="preserve">to </w:t>
+      </w:r>
+      <w:r>
+        <w:rPr>
+          <w:rStyle w:val="mord"/>
+          <w:rFonts w:ascii="Arial" w:hAnsi="Arial" w:cs="Arial"/>
+          <w:color w:val="4F4F4F"/>
+          <w:sz w:val="28"/>
+          <w:szCs w:val="28"/>
+          <w:bdr w:val="none" w:sz="0" w:space="0" w:color="auto" w:frame="1"/>
+        </w:rPr>
+        <w:t>N=7</w:t>
+      </w:r>
+      <w:r>
+        <w:rPr>
+          <w:rStyle w:val="mord"/>
+          <w:rFonts w:ascii="Arial" w:hAnsi="Arial" w:cs="Arial"/>
+          <w:color w:val="4F4F4F"/>
+          <w:sz w:val="28"/>
+          <w:szCs w:val="28"/>
+          <w:bdr w:val="none" w:sz="0" w:space="0" w:color="auto" w:frame="1"/>
+        </w:rPr>
+        <w:t>, this reduced number of prediction points and more aligned to the waypoints.</w:t>
+      </w:r>
+      <w:r>
+        <w:rPr>
+          <w:rStyle w:val="mord"/>
+          <w:rFonts w:ascii="Arial" w:hAnsi="Arial" w:cs="Arial"/>
+          <w:color w:val="4F4F4F"/>
+          <w:sz w:val="28"/>
+          <w:szCs w:val="28"/>
+          <w:bdr w:val="none" w:sz="0" w:space="0" w:color="auto" w:frame="1"/>
+        </w:rPr>
+        <w:t xml:space="preserve"> But </w:t>
+      </w:r>
+      <w:r>
+        <w:rPr>
+          <w:rStyle w:val="mord"/>
+          <w:rFonts w:ascii="Arial" w:hAnsi="Arial" w:cs="Arial"/>
+          <w:color w:val="4F4F4F"/>
+          <w:sz w:val="28"/>
+          <w:szCs w:val="28"/>
+          <w:bdr w:val="none" w:sz="0" w:space="0" w:color="auto" w:frame="1"/>
+        </w:rPr>
+        <w:t>the number of MPC way</w:t>
+      </w:r>
+      <w:r>
+        <w:rPr>
+          <w:rStyle w:val="mord"/>
+          <w:rFonts w:ascii="Arial" w:hAnsi="Arial" w:cs="Arial"/>
+          <w:color w:val="4F4F4F"/>
+          <w:sz w:val="28"/>
+          <w:szCs w:val="28"/>
+          <w:bdr w:val="none" w:sz="0" w:space="0" w:color="auto" w:frame="1"/>
+        </w:rPr>
+        <w:t>points are less and as a result</w:t>
+      </w:r>
+      <w:r>
+        <w:rPr>
+          <w:rStyle w:val="mord"/>
+          <w:rFonts w:ascii="Arial" w:hAnsi="Arial" w:cs="Arial"/>
+          <w:color w:val="4F4F4F"/>
+          <w:sz w:val="28"/>
+          <w:szCs w:val="28"/>
+          <w:bdr w:val="none" w:sz="0" w:space="0" w:color="auto" w:frame="1"/>
+        </w:rPr>
+        <w:t>, car won’t be able to see the road ahead especially in case of curves.</w:t>
       </w:r>
     </w:p>
     <w:p>
@@ -2970,6 +3024,28 @@
           <w:bdr w:val="none" w:sz="0" w:space="0" w:color="auto" w:frame="1"/>
         </w:rPr>
       </w:pPr>
+      <w:r>
+        <w:rPr>
+          <w:rStyle w:val="mord"/>
+          <w:rFonts w:ascii="Arial" w:hAnsi="Arial" w:cs="Arial"/>
+          <w:color w:val="4F4F4F"/>
+          <w:sz w:val="28"/>
+          <w:szCs w:val="28"/>
+          <w:bdr w:val="none" w:sz="0" w:space="0" w:color="auto" w:frame="1"/>
+        </w:rPr>
+        <w:t xml:space="preserve">As per review suggestions, </w:t>
+      </w:r>
+      <w:r>
+        <w:rPr>
+          <w:rStyle w:val="mord"/>
+          <w:rFonts w:ascii="Arial" w:hAnsi="Arial" w:cs="Arial"/>
+          <w:color w:val="4F4F4F"/>
+          <w:sz w:val="28"/>
+          <w:szCs w:val="28"/>
+          <w:bdr w:val="none" w:sz="0" w:space="0" w:color="auto" w:frame="1"/>
+        </w:rPr>
+        <w:t>for larger dt=0.15 and N=10, car was not able to complete the lap and going out of the lane.</w:t>
+      </w:r>
     </w:p>
     <w:p>
       <w:pPr>
@@ -2994,20 +3070,91 @@
           <w:szCs w:val="28"/>
           <w:bdr w:val="none" w:sz="0" w:space="0" w:color="auto" w:frame="1"/>
         </w:rPr>
-        <w:t xml:space="preserve">Used update equations to add latency and observed that prediction improved, CTE and number of oscillations </w:t>
+        <w:t>So I decided to keep initial values as N=10 and dt=0.1.</w:t>
       </w:r>
       <w:bookmarkStart w:id="0" w:name="_GoBack"/>
       <w:bookmarkEnd w:id="0"/>
-      <w:r>
-        <w:rPr>
-          <w:rStyle w:val="mord"/>
-          <w:rFonts w:ascii="Arial" w:hAnsi="Arial" w:cs="Arial"/>
-          <w:color w:val="4F4F4F"/>
-          <w:sz w:val="28"/>
-          <w:szCs w:val="28"/>
-          <w:bdr w:val="none" w:sz="0" w:space="0" w:color="auto" w:frame="1"/>
-        </w:rPr>
-        <w:t>reduced, little veering off at the curves and more aligned to the center of the lane.</w:t>
+    </w:p>
+    <w:p>
+      <w:pPr>
+        <w:pStyle w:val="NormalWeb"/>
+        <w:spacing w:before="0" w:beforeAutospacing="0" w:after="0" w:afterAutospacing="0"/>
+        <w:textAlignment w:val="baseline"/>
+        <w:rPr>
+          <w:rStyle w:val="mord"/>
+          <w:rFonts w:ascii="Arial" w:hAnsi="Arial" w:cs="Arial"/>
+          <w:color w:val="4F4F4F"/>
+          <w:sz w:val="28"/>
+          <w:szCs w:val="28"/>
+          <w:bdr w:val="none" w:sz="0" w:space="0" w:color="auto" w:frame="1"/>
+        </w:rPr>
+      </w:pPr>
+    </w:p>
+    <w:p>
+      <w:pPr>
+        <w:pStyle w:val="NormalWeb"/>
+        <w:spacing w:before="0" w:beforeAutospacing="0" w:after="0" w:afterAutospacing="0"/>
+        <w:textAlignment w:val="baseline"/>
+        <w:rPr>
+          <w:rStyle w:val="mord"/>
+          <w:rFonts w:ascii="Arial" w:hAnsi="Arial" w:cs="Arial"/>
+          <w:color w:val="4F4F4F"/>
+          <w:sz w:val="28"/>
+          <w:szCs w:val="28"/>
+          <w:bdr w:val="none" w:sz="0" w:space="0" w:color="auto" w:frame="1"/>
+        </w:rPr>
+      </w:pPr>
+      <w:r>
+        <w:rPr>
+          <w:rStyle w:val="mord"/>
+          <w:rFonts w:ascii="Arial" w:hAnsi="Arial" w:cs="Arial"/>
+          <w:color w:val="4F4F4F"/>
+          <w:sz w:val="28"/>
+          <w:szCs w:val="28"/>
+          <w:bdr w:val="none" w:sz="0" w:space="0" w:color="auto" w:frame="1"/>
+        </w:rPr>
+        <w:t>Used update equations to add latency and observed that prediction improved, CTE and number of oscillations reduced, little veering off at the curves and more aligned to the center of the lane.</w:t>
+      </w:r>
+    </w:p>
+    <w:p>
+      <w:pPr>
+        <w:pStyle w:val="NormalWeb"/>
+        <w:spacing w:before="0" w:beforeAutospacing="0" w:after="0" w:afterAutospacing="0"/>
+        <w:textAlignment w:val="baseline"/>
+        <w:rPr>
+          <w:rStyle w:val="mord"/>
+          <w:rFonts w:ascii="Arial" w:hAnsi="Arial" w:cs="Arial"/>
+          <w:color w:val="4F4F4F"/>
+          <w:sz w:val="28"/>
+          <w:szCs w:val="28"/>
+          <w:bdr w:val="none" w:sz="0" w:space="0" w:color="auto" w:frame="1"/>
+        </w:rPr>
+      </w:pPr>
+    </w:p>
+    <w:p>
+      <w:pPr>
+        <w:pStyle w:val="NormalWeb"/>
+        <w:spacing w:before="0" w:beforeAutospacing="0" w:after="0" w:afterAutospacing="0"/>
+        <w:textAlignment w:val="baseline"/>
+        <w:rPr>
+          <w:rStyle w:val="mord"/>
+          <w:rFonts w:ascii="Arial" w:hAnsi="Arial" w:cs="Arial"/>
+          <w:color w:val="4F4F4F"/>
+          <w:sz w:val="28"/>
+          <w:szCs w:val="28"/>
+          <w:bdr w:val="none" w:sz="0" w:space="0" w:color="auto" w:frame="1"/>
+        </w:rPr>
+      </w:pPr>
+      <w:r>
+        <w:rPr>
+          <w:rStyle w:val="mord"/>
+          <w:rFonts w:ascii="Arial" w:hAnsi="Arial" w:cs="Arial"/>
+          <w:color w:val="4F4F4F"/>
+          <w:sz w:val="28"/>
+          <w:szCs w:val="28"/>
+          <w:bdr w:val="none" w:sz="0" w:space="0" w:color="auto" w:frame="1"/>
+        </w:rPr>
+        <w:t>As per review suggestions updated latency calculation for psi.</w:t>
       </w:r>
     </w:p>
     <w:p>

</xml_diff>